<commit_message>
I added some things
</commit_message>
<xml_diff>
--- a/Design Documents/Design document.docx
+++ b/Design Documents/Design document.docx
@@ -54,18 +54,7 @@
           <w:szCs w:val="56"/>
           <w:lang w:val="en-US"/>
         </w:rPr>
-        <w:t>INPUT –</w:t>
-      </w:r>
-      <w:r>
-        <w:rPr>
-          <w:rFonts w:ascii="Century Gothic" w:hAnsi="Century Gothic"/>
-          <w:b/>
-          <w:color w:val="FF3B3B"/>
-          <w:sz w:val="56"/>
-          <w:szCs w:val="56"/>
-          <w:lang w:val="en-US"/>
-        </w:rPr>
-        <w:t xml:space="preserve"> OUTPUT TREE</w:t>
+        <w:t>INPUT – OUTPUT TREE</w:t>
       </w:r>
     </w:p>
     <w:p>
@@ -80,14 +69,12 @@
           <w:lang w:val="en-US"/>
         </w:rPr>
       </w:pPr>
-      <w:bookmarkStart w:id="0" w:name="_GoBack"/>
-      <w:bookmarkEnd w:id="0"/>
       <w:r>
         <w:rPr>
           <w:noProof/>
         </w:rPr>
         <w:drawing>
-          <wp:anchor distT="0" distB="0" distL="114300" distR="114300" simplePos="0" relativeHeight="251667968" behindDoc="1" locked="0" layoutInCell="1" allowOverlap="1" wp14:anchorId="1C66DDFF" wp14:editId="788E443D">
+          <wp:anchor distT="0" distB="0" distL="114300" distR="114300" simplePos="0" relativeHeight="251658240" behindDoc="1" locked="0" layoutInCell="1" allowOverlap="1" wp14:anchorId="1C66DDFF" wp14:editId="5754F9AA">
             <wp:simplePos x="0" y="0"/>
             <wp:positionH relativeFrom="margin">
               <wp:align>left</wp:align>
@@ -102,7 +89,7 @@
             <wp:cNvGraphicFramePr/>
             <a:graphic xmlns:a="http://schemas.openxmlformats.org/drawingml/2006/main">
               <a:graphicData uri="http://schemas.openxmlformats.org/drawingml/2006/diagram">
-                <dgm:relIds xmlns:dgm="http://schemas.openxmlformats.org/drawingml/2006/diagram" xmlns:r="http://schemas.openxmlformats.org/officeDocument/2006/relationships" r:dm="rId5" r:lo="rId6" r:qs="rId7" r:cs="rId8"/>
+                <dgm:relIds xmlns:dgm="http://schemas.openxmlformats.org/drawingml/2006/diagram" xmlns:r="http://schemas.openxmlformats.org/officeDocument/2006/relationships" r:dm="rId6" r:lo="rId7" r:qs="rId8" r:cs="rId9"/>
               </a:graphicData>
             </a:graphic>
             <wp14:sizeRelV relativeFrom="margin">
@@ -130,19 +117,21 @@
           <w:noProof/>
         </w:rPr>
         <w:drawing>
-          <wp:inline distT="0" distB="0" distL="0" distR="0" wp14:anchorId="5E05C1C9" wp14:editId="6F09851D">
+          <wp:inline distT="0" distB="0" distL="0" distR="0" wp14:anchorId="5E05C1C9" wp14:editId="25D532DC">
             <wp:extent cx="5400040" cy="3026410"/>
             <wp:effectExtent l="0" t="0" r="10160" b="0"/>
             <wp:docPr id="3" name="Diagrama 3"/>
             <wp:cNvGraphicFramePr/>
             <a:graphic xmlns:a="http://schemas.openxmlformats.org/drawingml/2006/main">
               <a:graphicData uri="http://schemas.openxmlformats.org/drawingml/2006/diagram">
-                <dgm:relIds xmlns:dgm="http://schemas.openxmlformats.org/drawingml/2006/diagram" xmlns:r="http://schemas.openxmlformats.org/officeDocument/2006/relationships" r:dm="rId10" r:lo="rId11" r:qs="rId12" r:cs="rId13"/>
+                <dgm:relIds xmlns:dgm="http://schemas.openxmlformats.org/drawingml/2006/diagram" xmlns:r="http://schemas.openxmlformats.org/officeDocument/2006/relationships" r:dm="rId11" r:lo="rId12" r:qs="rId13" r:cs="rId14"/>
               </a:graphicData>
             </a:graphic>
           </wp:inline>
         </w:drawing>
       </w:r>
+      <w:bookmarkStart w:id="0" w:name="_GoBack"/>
+      <w:bookmarkEnd w:id="0"/>
     </w:p>
     <w:p>
       <w:pPr>
@@ -189,6 +178,7 @@
           <w:szCs w:val="56"/>
           <w:lang w:val="en-US"/>
         </w:rPr>
+        <w:lastRenderedPageBreak/>
         <w:t xml:space="preserve">INPUT – OUTPUT </w:t>
       </w:r>
       <w:r>
@@ -480,6 +470,10 @@
     </w:sectPr>
   </w:body>
 </w:document>
+</file>
+
+<file path=word/numbering.xml><?xml version="1.0" encoding="utf-8"?>
+<w:numbering xmlns:wpc="http://schemas.microsoft.com/office/word/2010/wordprocessingCanvas" xmlns:cx="http://schemas.microsoft.com/office/drawing/2014/chartex" xmlns:cx1="http://schemas.microsoft.com/office/drawing/2015/9/8/chartex" xmlns:cx2="http://schemas.microsoft.com/office/drawing/2015/10/21/chartex" xmlns:cx3="http://schemas.microsoft.com/office/drawing/2016/5/9/chartex" xmlns:cx4="http://schemas.microsoft.com/office/drawing/2016/5/10/chartex" xmlns:cx5="http://schemas.microsoft.com/office/drawing/2016/5/11/chartex" xmlns:cx6="http://schemas.microsoft.com/office/drawing/2016/5/12/chartex" xmlns:cx7="http://schemas.microsoft.com/office/drawing/2016/5/13/chartex" xmlns:cx8="http://schemas.microsoft.com/office/drawing/2016/5/14/chartex" xmlns:mc="http://schemas.openxmlformats.org/markup-compatibility/2006" xmlns:aink="http://schemas.microsoft.com/office/drawing/2016/ink" xmlns:am3d="http://schemas.microsoft.com/office/drawing/2017/model3d" xmlns:o="urn:schemas-microsoft-com:office:office" xmlns:r="http://schemas.openxmlformats.org/officeDocument/2006/relationships" xmlns:m="http://schemas.openxmlformats.org/officeDocument/2006/math" xmlns:v="urn:schemas-microsoft-com:vml" xmlns:wp14="http://schemas.microsoft.com/office/word/2010/wordprocessingDrawing" xmlns:wp="http://schemas.openxmlformats.org/drawingml/2006/wordprocessingDrawing" xmlns:w10="urn:schemas-microsoft-com:office:word" xmlns:w="http://schemas.openxmlformats.org/wordprocessingml/2006/main" xmlns:w14="http://schemas.microsoft.com/office/word/2010/wordml" xmlns:w15="http://schemas.microsoft.com/office/word/2012/wordml" xmlns:w16cid="http://schemas.microsoft.com/office/word/2016/wordml/cid" xmlns:w16se="http://schemas.microsoft.com/office/word/2015/wordml/symex" xmlns:wpg="http://schemas.microsoft.com/office/word/2010/wordprocessingGroup" xmlns:wpi="http://schemas.microsoft.com/office/word/2010/wordprocessingInk" xmlns:wne="http://schemas.microsoft.com/office/word/2006/wordml" xmlns:wps="http://schemas.microsoft.com/office/word/2010/wordprocessingShape" mc:Ignorable="w14 w15 w16se w16cid wp14"/>
 </file>
 
 <file path=word/styles.xml><?xml version="1.0" encoding="utf-8"?>
@@ -883,6 +877,7 @@
   <w:style w:type="character" w:default="1" w:styleId="Fuentedeprrafopredeter">
     <w:name w:val="Default Paragraph Font"/>
     <w:uiPriority w:val="1"/>
+    <w:semiHidden/>
     <w:unhideWhenUsed/>
   </w:style>
   <w:style w:type="table" w:default="1" w:styleId="Tablanormal">
@@ -2555,7 +2550,7 @@
               </a:solidFill>
               <a:latin typeface="Century Gothic" panose="020B0502020202020204" pitchFamily="34" charset="0"/>
             </a:rPr>
-            <a:t>Producto</a:t>
+            <a:t>Product</a:t>
           </a:r>
         </a:p>
       </dgm:t>
@@ -2618,7 +2613,7 @@
               </a:solidFill>
               <a:latin typeface="Century Gothic" panose="020B0502020202020204" pitchFamily="34" charset="0"/>
             </a:rPr>
-            <a:t>Agregar</a:t>
+            <a:t>Add</a:t>
           </a:r>
         </a:p>
       </dgm:t>
@@ -2681,7 +2676,7 @@
               </a:solidFill>
               <a:latin typeface="Century Gothic" panose="020B0502020202020204" pitchFamily="34" charset="0"/>
             </a:rPr>
-            <a:t>Vendido</a:t>
+            <a:t>Sold</a:t>
           </a:r>
         </a:p>
       </dgm:t>
@@ -2744,7 +2739,7 @@
               </a:solidFill>
               <a:latin typeface="Century Gothic" panose="020B0502020202020204" pitchFamily="34" charset="0"/>
             </a:rPr>
-            <a:t>Comprado</a:t>
+            <a:t>Bought</a:t>
           </a:r>
         </a:p>
       </dgm:t>
@@ -2807,7 +2802,7 @@
               </a:solidFill>
               <a:latin typeface="Century Gothic" panose="020B0502020202020204" pitchFamily="34" charset="0"/>
             </a:rPr>
-            <a:t>Servicio vendido</a:t>
+            <a:t>Service sold</a:t>
           </a:r>
         </a:p>
       </dgm:t>
@@ -2870,7 +2865,7 @@
               </a:solidFill>
               <a:latin typeface="Century Gothic" panose="020B0502020202020204" pitchFamily="34" charset="0"/>
             </a:rPr>
-            <a:t>Datos</a:t>
+            <a:t>Data</a:t>
           </a:r>
         </a:p>
       </dgm:t>
@@ -2933,7 +2928,7 @@
               </a:solidFill>
               <a:latin typeface="Century Gothic" panose="020B0502020202020204" pitchFamily="34" charset="0"/>
             </a:rPr>
-            <a:t>Cliente</a:t>
+            <a:t>Customer</a:t>
           </a:r>
         </a:p>
       </dgm:t>
@@ -2996,7 +2991,7 @@
               </a:solidFill>
               <a:latin typeface="Century Gothic" panose="020B0502020202020204" pitchFamily="34" charset="0"/>
             </a:rPr>
-            <a:t>Datos</a:t>
+            <a:t>Data</a:t>
           </a:r>
         </a:p>
       </dgm:t>
@@ -3058,7 +3053,7 @@
               </a:solidFill>
               <a:latin typeface="Century Gothic" panose="020B0502020202020204" pitchFamily="34" charset="0"/>
             </a:rPr>
-            <a:t>Datos</a:t>
+            <a:t>Data</a:t>
           </a:r>
         </a:p>
       </dgm:t>
@@ -3118,7 +3113,7 @@
               </a:solidFill>
               <a:latin typeface="Century Gothic" panose="020B0502020202020204" pitchFamily="34" charset="0"/>
             </a:rPr>
-            <a:t>Datos</a:t>
+            <a:t>Data</a:t>
           </a:r>
         </a:p>
       </dgm:t>
@@ -3574,7 +3569,7 @@
   <dgm:whole/>
   <dgm:extLst>
     <a:ext uri="http://schemas.microsoft.com/office/drawing/2008/diagram">
-      <dsp:dataModelExt xmlns:dsp="http://schemas.microsoft.com/office/drawing/2008/diagram" relId="rId9" minVer="http://schemas.openxmlformats.org/drawingml/2006/diagram"/>
+      <dsp:dataModelExt xmlns:dsp="http://schemas.microsoft.com/office/drawing/2008/diagram" relId="rId10" minVer="http://schemas.openxmlformats.org/drawingml/2006/diagram"/>
     </a:ext>
   </dgm:extLst>
 </dgm:dataModel>
@@ -3611,7 +3606,7 @@
               </a:solidFill>
               <a:latin typeface="Century Gothic" panose="020B0502020202020204" pitchFamily="34" charset="0"/>
             </a:rPr>
-            <a:t>Visualizar</a:t>
+            <a:t>Visualize</a:t>
           </a:r>
           <a:endParaRPr lang="es-ES" sz="1100" b="1">
             <a:solidFill>
@@ -3680,7 +3675,7 @@
               </a:solidFill>
               <a:latin typeface="Century Gothic" panose="020B0502020202020204" pitchFamily="34" charset="0"/>
             </a:rPr>
-            <a:t>Clientes</a:t>
+            <a:t>Customers</a:t>
           </a:r>
         </a:p>
       </dgm:t>
@@ -3740,7 +3735,7 @@
               </a:solidFill>
               <a:latin typeface="Century Gothic" panose="020B0502020202020204" pitchFamily="34" charset="0"/>
             </a:rPr>
-            <a:t>Datos</a:t>
+            <a:t>Data</a:t>
           </a:r>
         </a:p>
       </dgm:t>
@@ -3800,7 +3795,7 @@
               </a:solidFill>
               <a:latin typeface="Century Gothic" panose="020B0502020202020204" pitchFamily="34" charset="0"/>
             </a:rPr>
-            <a:t>Editar</a:t>
+            <a:t>Edit</a:t>
           </a:r>
         </a:p>
       </dgm:t>
@@ -3860,7 +3855,7 @@
               </a:solidFill>
               <a:latin typeface="Century Gothic" panose="020B0502020202020204" pitchFamily="34" charset="0"/>
             </a:rPr>
-            <a:t>Borrar</a:t>
+            <a:t>Delete</a:t>
           </a:r>
         </a:p>
       </dgm:t>
@@ -3920,7 +3915,7 @@
               </a:solidFill>
               <a:latin typeface="Century Gothic" panose="020B0502020202020204" pitchFamily="34" charset="0"/>
             </a:rPr>
-            <a:t>Productos</a:t>
+            <a:t>Products</a:t>
           </a:r>
         </a:p>
       </dgm:t>
@@ -3980,7 +3975,7 @@
               </a:solidFill>
               <a:latin typeface="Century Gothic" panose="020B0502020202020204" pitchFamily="34" charset="0"/>
             </a:rPr>
-            <a:t>Datos</a:t>
+            <a:t>Data</a:t>
           </a:r>
         </a:p>
       </dgm:t>
@@ -4040,7 +4035,7 @@
               </a:solidFill>
               <a:latin typeface="Century Gothic" panose="020B0502020202020204" pitchFamily="34" charset="0"/>
             </a:rPr>
-            <a:t>Editar</a:t>
+            <a:t>Edit</a:t>
           </a:r>
         </a:p>
       </dgm:t>
@@ -4100,7 +4095,7 @@
               </a:solidFill>
               <a:latin typeface="Century Gothic" panose="020B0502020202020204" pitchFamily="34" charset="0"/>
             </a:rPr>
-            <a:t>Borrar</a:t>
+            <a:t>Delete</a:t>
           </a:r>
         </a:p>
       </dgm:t>
@@ -4160,7 +4155,7 @@
               </a:solidFill>
               <a:latin typeface="Century Gothic" panose="020B0502020202020204" pitchFamily="34" charset="0"/>
             </a:rPr>
-            <a:t>Estadisticas</a:t>
+            <a:t>Statistics</a:t>
           </a:r>
         </a:p>
       </dgm:t>
@@ -4220,7 +4215,7 @@
               </a:solidFill>
               <a:latin typeface="Century Gothic" panose="020B0502020202020204" pitchFamily="34" charset="0"/>
             </a:rPr>
-            <a:t>Ganancias</a:t>
+            <a:t>Earnings</a:t>
           </a:r>
         </a:p>
       </dgm:t>
@@ -4280,7 +4275,7 @@
               </a:solidFill>
               <a:latin typeface="Century Gothic" panose="020B0502020202020204" pitchFamily="34" charset="0"/>
             </a:rPr>
-            <a:t>Porcentaje</a:t>
+            <a:t>Percent</a:t>
           </a:r>
         </a:p>
       </dgm:t>
@@ -4340,7 +4335,7 @@
               </a:solidFill>
               <a:latin typeface="Century Gothic" panose="020B0502020202020204" pitchFamily="34" charset="0"/>
             </a:rPr>
-            <a:t>Perdidas</a:t>
+            <a:t>Losses</a:t>
           </a:r>
         </a:p>
       </dgm:t>
@@ -4400,7 +4395,7 @@
               </a:solidFill>
               <a:latin typeface="Century Gothic" panose="020B0502020202020204" pitchFamily="34" charset="0"/>
             </a:rPr>
-            <a:t>Porcentaje</a:t>
+            <a:t>Percent</a:t>
           </a:r>
         </a:p>
       </dgm:t>
@@ -4988,7 +4983,7 @@
   <dgm:whole/>
   <dgm:extLst>
     <a:ext uri="http://schemas.microsoft.com/office/drawing/2008/diagram">
-      <dsp:dataModelExt xmlns:dsp="http://schemas.microsoft.com/office/drawing/2008/diagram" relId="rId14" minVer="http://schemas.openxmlformats.org/drawingml/2006/diagram"/>
+      <dsp:dataModelExt xmlns:dsp="http://schemas.microsoft.com/office/drawing/2008/diagram" relId="rId15" minVer="http://schemas.openxmlformats.org/drawingml/2006/diagram"/>
     </a:ext>
   </dgm:extLst>
 </dgm:dataModel>
@@ -6081,7 +6076,7 @@
               </a:solidFill>
               <a:latin typeface="Century Gothic" panose="020B0502020202020204" pitchFamily="34" charset="0"/>
             </a:rPr>
-            <a:t>Agregar</a:t>
+            <a:t>Add</a:t>
           </a:r>
         </a:p>
       </dsp:txBody>
@@ -6168,7 +6163,7 @@
               </a:solidFill>
               <a:latin typeface="Century Gothic" panose="020B0502020202020204" pitchFamily="34" charset="0"/>
             </a:rPr>
-            <a:t>Producto</a:t>
+            <a:t>Product</a:t>
           </a:r>
         </a:p>
       </dsp:txBody>
@@ -6255,7 +6250,7 @@
               </a:solidFill>
               <a:latin typeface="Century Gothic" panose="020B0502020202020204" pitchFamily="34" charset="0"/>
             </a:rPr>
-            <a:t>Vendido</a:t>
+            <a:t>Sold</a:t>
           </a:r>
         </a:p>
       </dsp:txBody>
@@ -6342,7 +6337,7 @@
               </a:solidFill>
               <a:latin typeface="Century Gothic" panose="020B0502020202020204" pitchFamily="34" charset="0"/>
             </a:rPr>
-            <a:t>Datos</a:t>
+            <a:t>Data</a:t>
           </a:r>
         </a:p>
       </dsp:txBody>
@@ -6429,7 +6424,7 @@
               </a:solidFill>
               <a:latin typeface="Century Gothic" panose="020B0502020202020204" pitchFamily="34" charset="0"/>
             </a:rPr>
-            <a:t>Comprado</a:t>
+            <a:t>Bought</a:t>
           </a:r>
         </a:p>
       </dsp:txBody>
@@ -6516,7 +6511,7 @@
               </a:solidFill>
               <a:latin typeface="Century Gothic" panose="020B0502020202020204" pitchFamily="34" charset="0"/>
             </a:rPr>
-            <a:t>Datos</a:t>
+            <a:t>Data</a:t>
           </a:r>
         </a:p>
       </dsp:txBody>
@@ -6603,7 +6598,7 @@
               </a:solidFill>
               <a:latin typeface="Century Gothic" panose="020B0502020202020204" pitchFamily="34" charset="0"/>
             </a:rPr>
-            <a:t>Servicio vendido</a:t>
+            <a:t>Service sold</a:t>
           </a:r>
         </a:p>
       </dsp:txBody>
@@ -6690,7 +6685,7 @@
               </a:solidFill>
               <a:latin typeface="Century Gothic" panose="020B0502020202020204" pitchFamily="34" charset="0"/>
             </a:rPr>
-            <a:t>Datos</a:t>
+            <a:t>Data</a:t>
           </a:r>
         </a:p>
       </dsp:txBody>
@@ -6777,7 +6772,7 @@
               </a:solidFill>
               <a:latin typeface="Century Gothic" panose="020B0502020202020204" pitchFamily="34" charset="0"/>
             </a:rPr>
-            <a:t>Cliente</a:t>
+            <a:t>Customer</a:t>
           </a:r>
         </a:p>
       </dsp:txBody>
@@ -6864,7 +6859,7 @@
               </a:solidFill>
               <a:latin typeface="Century Gothic" panose="020B0502020202020204" pitchFamily="34" charset="0"/>
             </a:rPr>
-            <a:t>Datos</a:t>
+            <a:t>Data</a:t>
           </a:r>
         </a:p>
       </dsp:txBody>
@@ -8338,7 +8333,7 @@
               </a:solidFill>
               <a:latin typeface="Century Gothic" panose="020B0502020202020204" pitchFamily="34" charset="0"/>
             </a:rPr>
-            <a:t>Visualizar</a:t>
+            <a:t>Visualize</a:t>
           </a:r>
           <a:endParaRPr lang="es-ES" sz="1100" b="1" kern="1200">
             <a:solidFill>
@@ -8434,7 +8429,7 @@
               </a:solidFill>
               <a:latin typeface="Century Gothic" panose="020B0502020202020204" pitchFamily="34" charset="0"/>
             </a:rPr>
-            <a:t>Clientes</a:t>
+            <a:t>Customers</a:t>
           </a:r>
         </a:p>
       </dsp:txBody>
@@ -8521,7 +8516,7 @@
               </a:solidFill>
               <a:latin typeface="Century Gothic" panose="020B0502020202020204" pitchFamily="34" charset="0"/>
             </a:rPr>
-            <a:t>Datos</a:t>
+            <a:t>Data</a:t>
           </a:r>
         </a:p>
       </dsp:txBody>
@@ -8608,7 +8603,7 @@
               </a:solidFill>
               <a:latin typeface="Century Gothic" panose="020B0502020202020204" pitchFamily="34" charset="0"/>
             </a:rPr>
-            <a:t>Editar</a:t>
+            <a:t>Edit</a:t>
           </a:r>
         </a:p>
       </dsp:txBody>
@@ -8695,7 +8690,7 @@
               </a:solidFill>
               <a:latin typeface="Century Gothic" panose="020B0502020202020204" pitchFamily="34" charset="0"/>
             </a:rPr>
-            <a:t>Borrar</a:t>
+            <a:t>Delete</a:t>
           </a:r>
         </a:p>
       </dsp:txBody>
@@ -8782,7 +8777,7 @@
               </a:solidFill>
               <a:latin typeface="Century Gothic" panose="020B0502020202020204" pitchFamily="34" charset="0"/>
             </a:rPr>
-            <a:t>Productos</a:t>
+            <a:t>Products</a:t>
           </a:r>
         </a:p>
       </dsp:txBody>
@@ -8869,7 +8864,7 @@
               </a:solidFill>
               <a:latin typeface="Century Gothic" panose="020B0502020202020204" pitchFamily="34" charset="0"/>
             </a:rPr>
-            <a:t>Datos</a:t>
+            <a:t>Data</a:t>
           </a:r>
         </a:p>
       </dsp:txBody>
@@ -8956,7 +8951,7 @@
               </a:solidFill>
               <a:latin typeface="Century Gothic" panose="020B0502020202020204" pitchFamily="34" charset="0"/>
             </a:rPr>
-            <a:t>Editar</a:t>
+            <a:t>Edit</a:t>
           </a:r>
         </a:p>
       </dsp:txBody>
@@ -9043,7 +9038,7 @@
               </a:solidFill>
               <a:latin typeface="Century Gothic" panose="020B0502020202020204" pitchFamily="34" charset="0"/>
             </a:rPr>
-            <a:t>Borrar</a:t>
+            <a:t>Delete</a:t>
           </a:r>
         </a:p>
       </dsp:txBody>
@@ -9130,7 +9125,7 @@
               </a:solidFill>
               <a:latin typeface="Century Gothic" panose="020B0502020202020204" pitchFamily="34" charset="0"/>
             </a:rPr>
-            <a:t>Estadisticas</a:t>
+            <a:t>Statistics</a:t>
           </a:r>
         </a:p>
       </dsp:txBody>
@@ -9217,7 +9212,7 @@
               </a:solidFill>
               <a:latin typeface="Century Gothic" panose="020B0502020202020204" pitchFamily="34" charset="0"/>
             </a:rPr>
-            <a:t>Ganancias</a:t>
+            <a:t>Earnings</a:t>
           </a:r>
         </a:p>
       </dsp:txBody>
@@ -9304,7 +9299,7 @@
               </a:solidFill>
               <a:latin typeface="Century Gothic" panose="020B0502020202020204" pitchFamily="34" charset="0"/>
             </a:rPr>
-            <a:t>Porcentaje</a:t>
+            <a:t>Percent</a:t>
           </a:r>
         </a:p>
       </dsp:txBody>
@@ -9391,7 +9386,7 @@
               </a:solidFill>
               <a:latin typeface="Century Gothic" panose="020B0502020202020204" pitchFamily="34" charset="0"/>
             </a:rPr>
-            <a:t>Perdidas</a:t>
+            <a:t>Losses</a:t>
           </a:r>
         </a:p>
       </dsp:txBody>
@@ -9478,7 +9473,7 @@
               </a:solidFill>
               <a:latin typeface="Century Gothic" panose="020B0502020202020204" pitchFamily="34" charset="0"/>
             </a:rPr>
-            <a:t>Porcentaje</a:t>
+            <a:t>Percent</a:t>
           </a:r>
         </a:p>
       </dsp:txBody>
@@ -12505,7 +12500,7 @@
 </file>
 
 <file path=customXml/itemProps1.xml><?xml version="1.0" encoding="utf-8"?>
-<ds:datastoreItem xmlns:ds="http://schemas.openxmlformats.org/officeDocument/2006/customXml" ds:itemID="{C4426C1C-8762-482F-898A-83EDAB5FCB38}">
+<ds:datastoreItem xmlns:ds="http://schemas.openxmlformats.org/officeDocument/2006/customXml" ds:itemID="{A219B428-C44F-4551-8727-A1D7B46A4992}">
   <ds:schemaRefs>
     <ds:schemaRef ds:uri="http://schemas.openxmlformats.org/officeDocument/2006/bibliography"/>
   </ds:schemaRefs>

</xml_diff>